<commit_message>
Minor adjustments to week 3 assignment.
</commit_message>
<xml_diff>
--- a/Week 3 Coding Assignment.docx
+++ b/Week 3 Coding Assignment.docx
@@ -442,21 +442,7 @@
         <w:rPr>
           <w:szCs w:val="24"/>
         </w:rPr>
-        <w:t xml:space="preserve">Users </w:t>
-      </w:r>
-      <w:proofErr w:type="gramStart"/>
-      <w:r>
-        <w:rPr>
-          <w:szCs w:val="24"/>
-        </w:rPr>
-        <w:t>are able to</w:t>
-      </w:r>
-      <w:proofErr w:type="gramEnd"/>
-      <w:r>
-        <w:rPr>
-          <w:szCs w:val="24"/>
-        </w:rPr>
-        <w:t xml:space="preserve"> post and comment. So</w:t>
+        <w:t>Users are able to post and comment. So</w:t>
       </w:r>
       <w:r>
         <w:rPr>
@@ -681,6 +667,7 @@
           <w:b/>
           <w:i/>
           <w:iCs/>
+          <w:noProof/>
           <w:szCs w:val="24"/>
         </w:rPr>
         <w:drawing>
@@ -749,6 +736,7 @@
       <w:r>
         <w:rPr>
           <w:b/>
+          <w:noProof/>
           <w:szCs w:val="24"/>
         </w:rPr>
         <w:drawing>
@@ -809,10 +797,10 @@
           <w:szCs w:val="24"/>
         </w:rPr>
         <w:drawing>
-          <wp:inline distT="0" distB="0" distL="0" distR="0" wp14:anchorId="589EB7AE" wp14:editId="5BF9644D">
-            <wp:extent cx="7859222" cy="5029902"/>
-            <wp:effectExtent l="0" t="0" r="8890" b="0"/>
-            <wp:docPr id="5" name="Picture 5"/>
+          <wp:inline distT="0" distB="0" distL="0" distR="0" wp14:anchorId="5278630E" wp14:editId="6F7D0233">
+            <wp:extent cx="7887801" cy="5077534"/>
+            <wp:effectExtent l="0" t="0" r="0" b="8890"/>
+            <wp:docPr id="2" name="Picture 2"/>
             <wp:cNvGraphicFramePr>
               <a:graphicFrameLocks xmlns:a="http://schemas.openxmlformats.org/drawingml/2006/main" noChangeAspect="1"/>
             </wp:cNvGraphicFramePr>
@@ -832,7 +820,7 @@
                   <pic:spPr>
                     <a:xfrm>
                       <a:off x="0" y="0"/>
-                      <a:ext cx="7859222" cy="5029902"/>
+                      <a:ext cx="7887801" cy="5077534"/>
                     </a:xfrm>
                     <a:prstGeom prst="rect">
                       <a:avLst/>
@@ -844,6 +832,8 @@
           </wp:inline>
         </w:drawing>
       </w:r>
+      <w:bookmarkStart w:id="0" w:name="_GoBack"/>
+      <w:bookmarkEnd w:id="0"/>
     </w:p>
     <w:p>
       <w:pPr>
@@ -883,8 +873,6 @@
           <w:szCs w:val="24"/>
         </w:rPr>
       </w:pPr>
-      <w:bookmarkStart w:id="0" w:name="_GoBack"/>
-      <w:bookmarkEnd w:id="0"/>
     </w:p>
     <w:sectPr>
       <w:headerReference w:type="default" r:id="rId11"/>
@@ -1341,6 +1329,7 @@
     <w:lsdException w:name="HTML Sample" w:semiHidden="1" w:unhideWhenUsed="1"/>
     <w:lsdException w:name="HTML Typewriter" w:semiHidden="1" w:unhideWhenUsed="1"/>
     <w:lsdException w:name="HTML Variable" w:semiHidden="1" w:unhideWhenUsed="1"/>
+    <w:lsdException w:name="Normal Table" w:semiHidden="1" w:unhideWhenUsed="1"/>
     <w:lsdException w:name="annotation subject" w:semiHidden="1" w:unhideWhenUsed="1"/>
     <w:lsdException w:name="No List" w:semiHidden="1" w:unhideWhenUsed="1"/>
     <w:lsdException w:name="Outline List 1" w:semiHidden="1" w:unhideWhenUsed="1"/>
@@ -1386,9 +1375,11 @@
     <w:lsdException w:name="Table Subtle 1" w:semiHidden="1" w:unhideWhenUsed="1"/>
     <w:lsdException w:name="Table Subtle 2" w:semiHidden="1" w:unhideWhenUsed="1"/>
     <w:lsdException w:name="Table Web 1" w:semiHidden="1" w:unhideWhenUsed="1"/>
+    <w:lsdException w:name="Table Web 2" w:semiHidden="1" w:unhideWhenUsed="1"/>
     <w:lsdException w:name="Table Web 3" w:semiHidden="1" w:unhideWhenUsed="1"/>
     <w:lsdException w:name="Balloon Text" w:semiHidden="1" w:unhideWhenUsed="1"/>
     <w:lsdException w:name="Table Grid" w:uiPriority="39"/>
+    <w:lsdException w:name="Table Theme" w:semiHidden="1" w:unhideWhenUsed="1"/>
     <w:lsdException w:name="Placeholder Text" w:semiHidden="1"/>
     <w:lsdException w:name="No Spacing" w:uiPriority="1" w:qFormat="1"/>
     <w:lsdException w:name="Light Shading" w:uiPriority="60"/>

</xml_diff>

<commit_message>
Added date_created fields for week 3.
</commit_message>
<xml_diff>
--- a/Week 3 Coding Assignment.docx
+++ b/Week 3 Coding Assignment.docx
@@ -797,10 +797,10 @@
           <w:szCs w:val="24"/>
         </w:rPr>
         <w:drawing>
-          <wp:inline distT="0" distB="0" distL="0" distR="0" wp14:anchorId="5278630E" wp14:editId="6F7D0233">
-            <wp:extent cx="7887801" cy="5077534"/>
-            <wp:effectExtent l="0" t="0" r="0" b="8890"/>
-            <wp:docPr id="2" name="Picture 2"/>
+          <wp:inline distT="0" distB="0" distL="0" distR="0" wp14:anchorId="7DD51FFA" wp14:editId="7438C7E2">
+            <wp:extent cx="8011643" cy="5344271"/>
+            <wp:effectExtent l="0" t="0" r="8890" b="8890"/>
+            <wp:docPr id="5" name="Picture 5"/>
             <wp:cNvGraphicFramePr>
               <a:graphicFrameLocks xmlns:a="http://schemas.openxmlformats.org/drawingml/2006/main" noChangeAspect="1"/>
             </wp:cNvGraphicFramePr>
@@ -820,7 +820,7 @@
                   <pic:spPr>
                     <a:xfrm>
                       <a:off x="0" y="0"/>
-                      <a:ext cx="7887801" cy="5077534"/>
+                      <a:ext cx="8011643" cy="5344271"/>
                     </a:xfrm>
                     <a:prstGeom prst="rect">
                       <a:avLst/>

</xml_diff>